<commit_message>
Interim checkin for lab 1
</commit_message>
<xml_diff>
--- a/labs/lab0/lab0.docx
+++ b/labs/lab0/lab0.docx
@@ -17,16 +17,13 @@
       <w:r>
         <w:t>Data Analytics &amp; Near Real Time Intelligence with Azure</w:t>
       </w:r>
-    </w:p>
-    <w:p>
-      <w:pPr>
-        <w:pStyle w:val="Heading2"/>
-      </w:pPr>
+      <w:r>
+        <w:t xml:space="preserve"> - </w:t>
+      </w:r>
       <w:r>
         <w:t>Hands-On Lab Guide</w:t>
       </w:r>
     </w:p>
-    <w:p/>
     <w:p>
       <w:pPr>
         <w:pStyle w:val="Heading2"/>
@@ -261,7 +258,6 @@
         </w:numPr>
       </w:pPr>
       <w:r>
-        <w:lastRenderedPageBreak/>
         <w:t>Australia East</w:t>
       </w:r>
     </w:p>
@@ -276,6 +272,8 @@
       <w:r>
         <w:t>Brazil South</w:t>
       </w:r>
+      <w:bookmarkStart w:id="0" w:name="_GoBack"/>
+      <w:bookmarkEnd w:id="0"/>
     </w:p>
     <w:p>
       <w:pPr>
@@ -298,6 +296,7 @@
         </w:numPr>
       </w:pPr>
       <w:r>
+        <w:lastRenderedPageBreak/>
         <w:t>Central India</w:t>
       </w:r>
     </w:p>
@@ -500,6 +499,9 @@
         <w:jc w:val="center"/>
       </w:pPr>
       <w:r>
+        <w:rPr>
+          <w:noProof/>
+        </w:rPr>
         <w:lastRenderedPageBreak/>
         <w:drawing>
           <wp:inline distT="0" distB="0" distL="0" distR="0" wp14:anchorId="4911BDD1" wp14:editId="76C0B532">
@@ -553,7 +555,9 @@
         <w:jc w:val="center"/>
       </w:pPr>
       <w:r>
-        <w:lastRenderedPageBreak/>
+        <w:rPr>
+          <w:noProof/>
+        </w:rPr>
         <w:drawing>
           <wp:inline distT="0" distB="0" distL="0" distR="0" wp14:anchorId="5D931A5C" wp14:editId="1FFC2B0C">
             <wp:extent cx="7716327" cy="2705478"/>
@@ -598,6 +602,7 @@
     </w:p>
     <w:p>
       <w:r>
+        <w:lastRenderedPageBreak/>
         <w:t>In the list of results, click “Resource Group”</w:t>
       </w:r>
       <w:r>
@@ -609,6 +614,9 @@
         <w:jc w:val="center"/>
       </w:pPr>
       <w:r>
+        <w:rPr>
+          <w:noProof/>
+        </w:rPr>
         <w:drawing>
           <wp:inline distT="0" distB="0" distL="0" distR="0" wp14:anchorId="45814010" wp14:editId="41E60110">
             <wp:extent cx="7973538" cy="2867425"/>
@@ -656,6 +664,9 @@
         <w:jc w:val="center"/>
       </w:pPr>
       <w:r>
+        <w:rPr>
+          <w:noProof/>
+        </w:rPr>
         <w:lastRenderedPageBreak/>
         <w:drawing>
           <wp:inline distT="0" distB="0" distL="0" distR="0" wp14:anchorId="722E301D" wp14:editId="2BA1CC6E">
@@ -723,6 +734,9 @@
         <w:jc w:val="center"/>
       </w:pPr>
       <w:r>
+        <w:rPr>
+          <w:noProof/>
+        </w:rPr>
         <w:lastRenderedPageBreak/>
         <w:drawing>
           <wp:inline distT="0" distB="0" distL="0" distR="0" wp14:anchorId="5C2B628A" wp14:editId="5230225A">
@@ -772,6 +786,9 @@
         <w:jc w:val="center"/>
       </w:pPr>
       <w:r>
+        <w:rPr>
+          <w:noProof/>
+        </w:rPr>
         <w:lastRenderedPageBreak/>
         <w:drawing>
           <wp:inline distT="0" distB="0" distL="0" distR="0" wp14:anchorId="1D1D18F2" wp14:editId="455E2DFB">
@@ -834,6 +851,9 @@
         <w:jc w:val="center"/>
       </w:pPr>
       <w:r>
+        <w:rPr>
+          <w:noProof/>
+        </w:rPr>
         <w:lastRenderedPageBreak/>
         <w:drawing>
           <wp:inline distT="0" distB="0" distL="0" distR="0" wp14:anchorId="346C637C" wp14:editId="011492E8">
@@ -887,6 +907,9 @@
         <w:jc w:val="center"/>
       </w:pPr>
       <w:r>
+        <w:rPr>
+          <w:noProof/>
+        </w:rPr>
         <w:lastRenderedPageBreak/>
         <w:drawing>
           <wp:inline distT="0" distB="0" distL="0" distR="0" wp14:anchorId="13E76C9C" wp14:editId="2590950A">
@@ -964,59 +987,28 @@
           <w:highlight w:val="yellow"/>
           <w:u w:val="single"/>
         </w:rPr>
-        <w:t xml:space="preserve"> (option </w:t>
-      </w:r>
+        <w:t xml:space="preserve"> (option 2)</w:t>
+      </w:r>
+      <w:r>
+        <w:t>: Create a new Resource Group using the Azure CLI. (Option 1 uses the Azure portal. Choose either option.)</w:t>
+      </w:r>
+    </w:p>
+    <w:p>
+      <w:r>
+        <w:t xml:space="preserve">As noted in the lab overview document, the labs will use the </w:t>
+      </w:r>
+      <w:r>
+        <w:t>cloud shell available in the Azure portal site. To start, click the cloud shell icon in the top nav bar. The first time, you may be asked to designate or create a storage resource for the shell; please do so. Then choose a shell; these lab documents use the Bash shell.</w:t>
+      </w:r>
+    </w:p>
+    <w:p>
+      <w:pPr>
+        <w:jc w:val="center"/>
+      </w:pPr>
       <w:r>
         <w:rPr>
-          <w:b/>
-          <w:highlight w:val="yellow"/>
-          <w:u w:val="single"/>
+          <w:noProof/>
         </w:rPr>
-        <w:t>2</w:t>
-      </w:r>
-      <w:r>
-        <w:rPr>
-          <w:b/>
-          <w:highlight w:val="yellow"/>
-          <w:u w:val="single"/>
-        </w:rPr>
-        <w:t>)</w:t>
-      </w:r>
-      <w:r>
-        <w:t xml:space="preserve">: Create a new Resource Group </w:t>
-      </w:r>
-      <w:r>
-        <w:t>using the Azure CLI</w:t>
-      </w:r>
-      <w:r>
-        <w:t xml:space="preserve">. (Option </w:t>
-      </w:r>
-      <w:r>
-        <w:t>1</w:t>
-      </w:r>
-      <w:r>
-        <w:t xml:space="preserve"> uses the Azure </w:t>
-      </w:r>
-      <w:r>
-        <w:t>portal</w:t>
-      </w:r>
-      <w:r>
-        <w:t>. Choose either option.)</w:t>
-      </w:r>
-    </w:p>
-    <w:p>
-      <w:r>
-        <w:t xml:space="preserve">As noted in the lab overview document, the labs will use the </w:t>
-      </w:r>
-      <w:r>
-        <w:t>cloud shell available in the Azure portal site. To start, click the cloud shell icon in the top nav bar. The first time, you may be asked to designate or create a storage resource for the shell; please do so. Then choose a shell; these lab documents use the Bash shell.</w:t>
-      </w:r>
-    </w:p>
-    <w:p>
-      <w:pPr>
-        <w:jc w:val="center"/>
-      </w:pPr>
-      <w:r>
         <w:drawing>
           <wp:inline distT="0" distB="0" distL="0" distR="0" wp14:anchorId="30EBA97B" wp14:editId="3C86D072">
             <wp:extent cx="7220958" cy="1486107"/>
@@ -1064,6 +1056,9 @@
         <w:jc w:val="center"/>
       </w:pPr>
       <w:r>
+        <w:rPr>
+          <w:noProof/>
+        </w:rPr>
         <w:drawing>
           <wp:inline distT="0" distB="0" distL="0" distR="0" wp14:anchorId="3E5A3DA8" wp14:editId="2BF335B6">
             <wp:extent cx="5944430" cy="2819794"/>
@@ -1163,6 +1158,7 @@
     <w:p/>
     <w:p>
       <w:r>
+        <w:lastRenderedPageBreak/>
         <w:t xml:space="preserve">After typing Enter, verify that the operation completed successfully. You can also do this by listing resource groups using </w:t>
       </w:r>
       <w:r>
@@ -1187,8 +1183,6 @@
       <w:r>
         <w:t xml:space="preserve"> When you are there, this task is complete.</w:t>
       </w:r>
-      <w:bookmarkStart w:id="0" w:name="_GoBack"/>
-      <w:bookmarkEnd w:id="0"/>
     </w:p>
     <w:p/>
     <w:sectPr>
@@ -1371,11 +1365,6 @@
       </w:tc>
     </w:tr>
   </w:tbl>
-  <w:p>
-    <w:pPr>
-      <w:pStyle w:val="Footer"/>
-    </w:pPr>
-  </w:p>
   <w:p>
     <w:pPr>
       <w:pStyle w:val="Footer"/>
@@ -2115,6 +2104,7 @@
   <w:style w:type="character" w:default="1" w:styleId="DefaultParagraphFont">
     <w:name w:val="Default Paragraph Font"/>
     <w:uiPriority w:val="1"/>
+    <w:semiHidden/>
     <w:unhideWhenUsed/>
   </w:style>
   <w:style w:type="table" w:default="1" w:styleId="TableNormal">

</xml_diff>

<commit_message>
Lab 0, add Power BI pre-req. Initial push for lab 4.
</commit_message>
<xml_diff>
--- a/labs/lab0/lab0.docx
+++ b/labs/lab0/lab0.docx
@@ -107,9 +107,24 @@
     <w:p/>
     <w:p>
       <w:pPr>
+        <w:rPr>
+          <w:rFonts w:asciiTheme="majorHAnsi" w:eastAsiaTheme="majorEastAsia" w:hAnsiTheme="majorHAnsi" w:cstheme="majorBidi"/>
+          <w:b/>
+          <w:color w:val="1F3763" w:themeColor="accent1" w:themeShade="7F"/>
+          <w:sz w:val="28"/>
+          <w:szCs w:val="24"/>
+        </w:rPr>
+      </w:pPr>
+      <w:r>
+        <w:br w:type="page"/>
+      </w:r>
+    </w:p>
+    <w:p>
+      <w:pPr>
         <w:pStyle w:val="Heading3"/>
       </w:pPr>
       <w:r>
+        <w:lastRenderedPageBreak/>
         <w:t xml:space="preserve">2. </w:t>
       </w:r>
       <w:r>
@@ -272,8 +287,6 @@
       <w:r>
         <w:t>Brazil South</w:t>
       </w:r>
-      <w:bookmarkStart w:id="0" w:name="_GoBack"/>
-      <w:bookmarkEnd w:id="0"/>
     </w:p>
     <w:p>
       <w:pPr>
@@ -296,7 +309,6 @@
         </w:numPr>
       </w:pPr>
       <w:r>
-        <w:lastRenderedPageBreak/>
         <w:t>Central India</w:t>
       </w:r>
     </w:p>
@@ -431,9 +443,24 @@
     <w:p/>
     <w:p>
       <w:pPr>
+        <w:rPr>
+          <w:rFonts w:asciiTheme="majorHAnsi" w:eastAsiaTheme="majorEastAsia" w:hAnsiTheme="majorHAnsi" w:cstheme="majorBidi"/>
+          <w:b/>
+          <w:color w:val="1F3763" w:themeColor="accent1" w:themeShade="7F"/>
+          <w:sz w:val="28"/>
+          <w:szCs w:val="24"/>
+        </w:rPr>
+      </w:pPr>
+      <w:r>
+        <w:br w:type="page"/>
+      </w:r>
+    </w:p>
+    <w:p>
+      <w:pPr>
         <w:pStyle w:val="Heading3"/>
       </w:pPr>
       <w:r>
+        <w:lastRenderedPageBreak/>
         <w:t xml:space="preserve">3. </w:t>
       </w:r>
       <w:r>
@@ -502,7 +529,6 @@
         <w:rPr>
           <w:noProof/>
         </w:rPr>
-        <w:lastRenderedPageBreak/>
         <w:drawing>
           <wp:inline distT="0" distB="0" distL="0" distR="0" wp14:anchorId="4911BDD1" wp14:editId="76C0B532">
             <wp:extent cx="5782482" cy="3286584"/>
@@ -558,6 +584,7 @@
         <w:rPr>
           <w:noProof/>
         </w:rPr>
+        <w:lastRenderedPageBreak/>
         <w:drawing>
           <wp:inline distT="0" distB="0" distL="0" distR="0" wp14:anchorId="5D931A5C" wp14:editId="1FFC2B0C">
             <wp:extent cx="7716327" cy="2705478"/>
@@ -602,7 +629,6 @@
     </w:p>
     <w:p>
       <w:r>
-        <w:lastRenderedPageBreak/>
         <w:t>In the list of results, click “Resource Group”</w:t>
       </w:r>
       <w:r>
@@ -1185,8 +1211,110 @@
       </w:r>
     </w:p>
     <w:p/>
+    <w:p>
+      <w:r>
+        <w:br w:type="page"/>
+      </w:r>
+    </w:p>
+    <w:p>
+      <w:pPr>
+        <w:pStyle w:val="Heading3"/>
+      </w:pPr>
+      <w:r>
+        <w:lastRenderedPageBreak/>
+        <w:t>4. Access PowerBI.com</w:t>
+      </w:r>
+    </w:p>
+    <w:p/>
+    <w:p>
+      <w:r>
+        <w:t>You will need to access powerbi.com to complete all labs.</w:t>
+      </w:r>
+    </w:p>
+    <w:p/>
+    <w:p>
+      <w:r>
+        <w:t xml:space="preserve">If you are using credentials and Azure resources provided to you for this event, please go to </w:t>
+      </w:r>
+      <w:hyperlink r:id="rId20" w:history="1">
+        <w:r>
+          <w:rPr>
+            <w:rStyle w:val="Hyperlink"/>
+          </w:rPr>
+          <w:t>https://powerbi.com</w:t>
+        </w:r>
+      </w:hyperlink>
+      <w:r>
+        <w:t xml:space="preserve"> and choose to sign in with an existing account. Use the credentials you were provided. Confirm that you can log in. If you can, you have completed this step.</w:t>
+      </w:r>
+    </w:p>
+    <w:p/>
+    <w:p>
+      <w:r>
+        <w:t xml:space="preserve">If you are using your own Azure credentials, please go to </w:t>
+      </w:r>
+      <w:hyperlink r:id="rId21" w:history="1">
+        <w:r>
+          <w:rPr>
+            <w:rStyle w:val="Hyperlink"/>
+          </w:rPr>
+          <w:t>https://powerbi.com</w:t>
+        </w:r>
+      </w:hyperlink>
+      <w:r>
+        <w:t xml:space="preserve"> and choose to sign in with an existing account, using your existing credentials. If you are not able to log in because there is not an existing PowerBI.com subscription, then:</w:t>
+      </w:r>
+    </w:p>
+    <w:p>
+      <w:pPr>
+        <w:pStyle w:val="ListParagraph"/>
+        <w:numPr>
+          <w:ilvl w:val="0"/>
+          <w:numId w:val="3"/>
+        </w:numPr>
+      </w:pPr>
+      <w:r>
+        <w:t xml:space="preserve">If you were provided credentials for this event – please use those to access powerbi.com now to confirm that you have </w:t>
+      </w:r>
+      <w:proofErr w:type="gramStart"/>
+      <w:r>
+        <w:t>access, and</w:t>
+      </w:r>
+      <w:proofErr w:type="gramEnd"/>
+      <w:r>
+        <w:t xml:space="preserve"> remember to use these credentials later to access PowerBI.com.</w:t>
+      </w:r>
+    </w:p>
+    <w:p>
+      <w:pPr>
+        <w:pStyle w:val="ListParagraph"/>
+        <w:numPr>
+          <w:ilvl w:val="0"/>
+          <w:numId w:val="3"/>
+        </w:numPr>
+      </w:pPr>
+      <w:r>
+        <w:t xml:space="preserve">If you were not provided credentials for this event, or prefer not to use them, then consider creating a 60-day free trial of Power BI Pro at </w:t>
+      </w:r>
+      <w:hyperlink r:id="rId22" w:history="1">
+        <w:r>
+          <w:rPr>
+            <w:rStyle w:val="Hyperlink"/>
+          </w:rPr>
+          <w:t>https://powerbi.com</w:t>
+        </w:r>
+      </w:hyperlink>
+      <w:r>
+        <w:t xml:space="preserve"> to get started.</w:t>
+      </w:r>
+    </w:p>
+    <w:p/>
+    <w:p>
+      <w:bookmarkStart w:id="0" w:name="_GoBack"/>
+      <w:bookmarkEnd w:id="0"/>
+    </w:p>
     <w:sectPr>
-      <w:footerReference w:type="default" r:id="rId20"/>
+      <w:footerReference w:type="default" r:id="rId23"/>
       <w:pgSz w:w="15840" w:h="12240" w:orient="landscape"/>
       <w:pgMar w:top="720" w:right="720" w:bottom="720" w:left="720" w:header="720" w:footer="720" w:gutter="0"/>
       <w:cols w:space="720"/>
@@ -1401,6 +1529,119 @@
 <file path=word/numbering.xml><?xml version="1.0" encoding="utf-8"?>
 <w:numbering xmlns:wpc="http://schemas.microsoft.com/office/word/2010/wordprocessingCanvas" xmlns:cx="http://schemas.microsoft.com/office/drawing/2014/chartex" xmlns:cx1="http://schemas.microsoft.com/office/drawing/2015/9/8/chartex" xmlns:cx2="http://schemas.microsoft.com/office/drawing/2015/10/21/chartex" xmlns:cx3="http://schemas.microsoft.com/office/drawing/2016/5/9/chartex" xmlns:cx4="http://schemas.microsoft.com/office/drawing/2016/5/10/chartex" xmlns:cx5="http://schemas.microsoft.com/office/drawing/2016/5/11/chartex" xmlns:cx6="http://schemas.microsoft.com/office/drawing/2016/5/12/chartex" xmlns:cx7="http://schemas.microsoft.com/office/drawing/2016/5/13/chartex" xmlns:cx8="http://schemas.microsoft.com/office/drawing/2016/5/14/chartex" xmlns:mc="http://schemas.openxmlformats.org/markup-compatibility/2006" xmlns:aink="http://schemas.microsoft.com/office/drawing/2016/ink" xmlns:am3d="http://schemas.microsoft.com/office/drawing/2017/model3d" xmlns:o="urn:schemas-microsoft-com:office:office" xmlns:r="http://schemas.openxmlformats.org/officeDocument/2006/relationships" xmlns:m="http://schemas.openxmlformats.org/officeDocument/2006/math" xmlns:v="urn:schemas-microsoft-com:vml" xmlns:wp14="http://schemas.microsoft.com/office/word/2010/wordprocessingDrawing" xmlns:wp="http://schemas.openxmlformats.org/drawingml/2006/wordprocessingDrawing" xmlns:w10="urn:schemas-microsoft-com:office:word" xmlns:w="http://schemas.openxmlformats.org/wordprocessingml/2006/main" xmlns:w14="http://schemas.microsoft.com/office/word/2010/wordml" xmlns:w15="http://schemas.microsoft.com/office/word/2012/wordml" xmlns:w16cid="http://schemas.microsoft.com/office/word/2016/wordml/cid" xmlns:w16se="http://schemas.microsoft.com/office/word/2015/wordml/symex" xmlns:wpg="http://schemas.microsoft.com/office/word/2010/wordprocessingGroup" xmlns:wpi="http://schemas.microsoft.com/office/word/2010/wordprocessingInk" xmlns:wne="http://schemas.microsoft.com/office/word/2006/wordml" xmlns:wps="http://schemas.microsoft.com/office/word/2010/wordprocessingShape" mc:Ignorable="w14 w15 w16se w16cid wp14">
   <w:abstractNum w:abstractNumId="0" w15:restartNumberingAfterBreak="0">
+    <w:nsid w:val="08BE0144"/>
+    <w:multiLevelType w:val="hybridMultilevel"/>
+    <w:tmpl w:val="99DAB746"/>
+    <w:lvl w:ilvl="0" w:tplc="2F7E607A">
+      <w:start w:val="4"/>
+      <w:numFmt w:val="bullet"/>
+      <w:lvlText w:val="-"/>
+      <w:lvlJc w:val="left"/>
+      <w:pPr>
+        <w:ind w:left="720" w:hanging="360"/>
+      </w:pPr>
+      <w:rPr>
+        <w:rFonts w:ascii="Calibri" w:eastAsiaTheme="minorHAnsi" w:hAnsi="Calibri" w:cs="Calibri" w:hint="default"/>
+      </w:rPr>
+    </w:lvl>
+    <w:lvl w:ilvl="1" w:tplc="04090003" w:tentative="1">
+      <w:start w:val="1"/>
+      <w:numFmt w:val="bullet"/>
+      <w:lvlText w:val="o"/>
+      <w:lvlJc w:val="left"/>
+      <w:pPr>
+        <w:ind w:left="1440" w:hanging="360"/>
+      </w:pPr>
+      <w:rPr>
+        <w:rFonts w:ascii="Courier New" w:hAnsi="Courier New" w:cs="Courier New" w:hint="default"/>
+      </w:rPr>
+    </w:lvl>
+    <w:lvl w:ilvl="2" w:tplc="04090005" w:tentative="1">
+      <w:start w:val="1"/>
+      <w:numFmt w:val="bullet"/>
+      <w:lvlText w:val=""/>
+      <w:lvlJc w:val="left"/>
+      <w:pPr>
+        <w:ind w:left="2160" w:hanging="360"/>
+      </w:pPr>
+      <w:rPr>
+        <w:rFonts w:ascii="Wingdings" w:hAnsi="Wingdings" w:hint="default"/>
+      </w:rPr>
+    </w:lvl>
+    <w:lvl w:ilvl="3" w:tplc="04090001" w:tentative="1">
+      <w:start w:val="1"/>
+      <w:numFmt w:val="bullet"/>
+      <w:lvlText w:val=""/>
+      <w:lvlJc w:val="left"/>
+      <w:pPr>
+        <w:ind w:left="2880" w:hanging="360"/>
+      </w:pPr>
+      <w:rPr>
+        <w:rFonts w:ascii="Symbol" w:hAnsi="Symbol" w:hint="default"/>
+      </w:rPr>
+    </w:lvl>
+    <w:lvl w:ilvl="4" w:tplc="04090003" w:tentative="1">
+      <w:start w:val="1"/>
+      <w:numFmt w:val="bullet"/>
+      <w:lvlText w:val="o"/>
+      <w:lvlJc w:val="left"/>
+      <w:pPr>
+        <w:ind w:left="3600" w:hanging="360"/>
+      </w:pPr>
+      <w:rPr>
+        <w:rFonts w:ascii="Courier New" w:hAnsi="Courier New" w:cs="Courier New" w:hint="default"/>
+      </w:rPr>
+    </w:lvl>
+    <w:lvl w:ilvl="5" w:tplc="04090005" w:tentative="1">
+      <w:start w:val="1"/>
+      <w:numFmt w:val="bullet"/>
+      <w:lvlText w:val=""/>
+      <w:lvlJc w:val="left"/>
+      <w:pPr>
+        <w:ind w:left="4320" w:hanging="360"/>
+      </w:pPr>
+      <w:rPr>
+        <w:rFonts w:ascii="Wingdings" w:hAnsi="Wingdings" w:hint="default"/>
+      </w:rPr>
+    </w:lvl>
+    <w:lvl w:ilvl="6" w:tplc="04090001" w:tentative="1">
+      <w:start w:val="1"/>
+      <w:numFmt w:val="bullet"/>
+      <w:lvlText w:val=""/>
+      <w:lvlJc w:val="left"/>
+      <w:pPr>
+        <w:ind w:left="5040" w:hanging="360"/>
+      </w:pPr>
+      <w:rPr>
+        <w:rFonts w:ascii="Symbol" w:hAnsi="Symbol" w:hint="default"/>
+      </w:rPr>
+    </w:lvl>
+    <w:lvl w:ilvl="7" w:tplc="04090003" w:tentative="1">
+      <w:start w:val="1"/>
+      <w:numFmt w:val="bullet"/>
+      <w:lvlText w:val="o"/>
+      <w:lvlJc w:val="left"/>
+      <w:pPr>
+        <w:ind w:left="5760" w:hanging="360"/>
+      </w:pPr>
+      <w:rPr>
+        <w:rFonts w:ascii="Courier New" w:hAnsi="Courier New" w:cs="Courier New" w:hint="default"/>
+      </w:rPr>
+    </w:lvl>
+    <w:lvl w:ilvl="8" w:tplc="04090005" w:tentative="1">
+      <w:start w:val="1"/>
+      <w:numFmt w:val="bullet"/>
+      <w:lvlText w:val=""/>
+      <w:lvlJc w:val="left"/>
+      <w:pPr>
+        <w:ind w:left="6480" w:hanging="360"/>
+      </w:pPr>
+      <w:rPr>
+        <w:rFonts w:ascii="Wingdings" w:hAnsi="Wingdings" w:hint="default"/>
+      </w:rPr>
+    </w:lvl>
+  </w:abstractNum>
+  <w:abstractNum w:abstractNumId="1" w15:restartNumberingAfterBreak="0">
     <w:nsid w:val="4ADD39BB"/>
     <w:multiLevelType w:val="hybridMultilevel"/>
     <w:tmpl w:val="E61C4C46"/>
@@ -1513,7 +1754,7 @@
       </w:rPr>
     </w:lvl>
   </w:abstractNum>
-  <w:abstractNum w:abstractNumId="1" w15:restartNumberingAfterBreak="0">
+  <w:abstractNum w:abstractNumId="2" w15:restartNumberingAfterBreak="0">
     <w:nsid w:val="6A1F7063"/>
     <w:multiLevelType w:val="hybridMultilevel"/>
     <w:tmpl w:val="C14067DE"/>
@@ -1627,10 +1868,13 @@
     </w:lvl>
   </w:abstractNum>
   <w:num w:numId="1">
-    <w:abstractNumId w:val="0"/>
+    <w:abstractNumId w:val="1"/>
   </w:num>
   <w:num w:numId="2">
-    <w:abstractNumId w:val="1"/>
+    <w:abstractNumId w:val="2"/>
+  </w:num>
+  <w:num w:numId="3">
+    <w:abstractNumId w:val="0"/>
   </w:num>
 </w:numbering>
 </file>
@@ -2038,9 +2282,10 @@
     <w:basedOn w:val="Normal"/>
     <w:next w:val="Normal"/>
     <w:link w:val="Heading1Char"/>
+    <w:autoRedefine/>
     <w:uiPriority w:val="9"/>
     <w:qFormat/>
-    <w:rsid w:val="005A2071"/>
+    <w:rsid w:val="00B052C7"/>
     <w:pPr>
       <w:keepNext/>
       <w:keepLines/>
@@ -2049,8 +2294,9 @@
     </w:pPr>
     <w:rPr>
       <w:rFonts w:asciiTheme="majorHAnsi" w:eastAsiaTheme="majorEastAsia" w:hAnsiTheme="majorHAnsi" w:cstheme="majorBidi"/>
+      <w:b/>
       <w:color w:val="2F5496" w:themeColor="accent1" w:themeShade="BF"/>
-      <w:sz w:val="32"/>
+      <w:sz w:val="36"/>
       <w:szCs w:val="32"/>
     </w:rPr>
   </w:style>
@@ -2063,7 +2309,7 @@
     <w:uiPriority w:val="9"/>
     <w:unhideWhenUsed/>
     <w:qFormat/>
-    <w:rsid w:val="0082625E"/>
+    <w:rsid w:val="00B052C7"/>
     <w:pPr>
       <w:keepNext/>
       <w:keepLines/>
@@ -2073,7 +2319,7 @@
     <w:rPr>
       <w:rFonts w:asciiTheme="majorHAnsi" w:eastAsiaTheme="majorEastAsia" w:hAnsiTheme="majorHAnsi" w:cstheme="majorBidi"/>
       <w:color w:val="2F5496" w:themeColor="accent1" w:themeShade="BF"/>
-      <w:sz w:val="28"/>
+      <w:sz w:val="32"/>
       <w:szCs w:val="26"/>
     </w:rPr>
   </w:style>
@@ -2086,7 +2332,7 @@
     <w:uiPriority w:val="9"/>
     <w:unhideWhenUsed/>
     <w:qFormat/>
-    <w:rsid w:val="0082625E"/>
+    <w:rsid w:val="00B052C7"/>
     <w:pPr>
       <w:keepNext/>
       <w:keepLines/>
@@ -2095,9 +2341,36 @@
     </w:pPr>
     <w:rPr>
       <w:rFonts w:asciiTheme="majorHAnsi" w:eastAsiaTheme="majorEastAsia" w:hAnsiTheme="majorHAnsi" w:cstheme="majorBidi"/>
+      <w:b/>
       <w:color w:val="1F3763" w:themeColor="accent1" w:themeShade="7F"/>
+      <w:sz w:val="28"/>
+      <w:szCs w:val="24"/>
+    </w:rPr>
+  </w:style>
+  <w:style w:type="paragraph" w:styleId="Heading4">
+    <w:name w:val="heading 4"/>
+    <w:basedOn w:val="Normal"/>
+    <w:next w:val="Normal"/>
+    <w:link w:val="Heading4Char"/>
+    <w:autoRedefine/>
+    <w:uiPriority w:val="9"/>
+    <w:semiHidden/>
+    <w:unhideWhenUsed/>
+    <w:qFormat/>
+    <w:rsid w:val="00B052C7"/>
+    <w:pPr>
+      <w:keepNext/>
+      <w:keepLines/>
+      <w:spacing w:before="40" w:after="0"/>
+      <w:outlineLvl w:val="3"/>
+    </w:pPr>
+    <w:rPr>
+      <w:rFonts w:asciiTheme="majorHAnsi" w:eastAsiaTheme="majorEastAsia" w:hAnsiTheme="majorHAnsi" w:cstheme="majorBidi"/>
+      <w:b/>
+      <w:i/>
+      <w:iCs/>
+      <w:color w:val="2F5496" w:themeColor="accent1" w:themeShade="BF"/>
       <w:sz w:val="24"/>
-      <w:szCs w:val="24"/>
       <w:u w:val="single"/>
     </w:rPr>
   </w:style>
@@ -2133,11 +2406,12 @@
     <w:basedOn w:val="DefaultParagraphFont"/>
     <w:link w:val="Heading1"/>
     <w:uiPriority w:val="9"/>
-    <w:rsid w:val="005A2071"/>
+    <w:rsid w:val="00B052C7"/>
     <w:rPr>
       <w:rFonts w:asciiTheme="majorHAnsi" w:eastAsiaTheme="majorEastAsia" w:hAnsiTheme="majorHAnsi" w:cstheme="majorBidi"/>
+      <w:b/>
       <w:color w:val="2F5496" w:themeColor="accent1" w:themeShade="BF"/>
-      <w:sz w:val="32"/>
+      <w:sz w:val="36"/>
       <w:szCs w:val="32"/>
     </w:rPr>
   </w:style>
@@ -2146,11 +2420,11 @@
     <w:basedOn w:val="DefaultParagraphFont"/>
     <w:link w:val="Heading2"/>
     <w:uiPriority w:val="9"/>
-    <w:rsid w:val="0082625E"/>
+    <w:rsid w:val="00B052C7"/>
     <w:rPr>
       <w:rFonts w:asciiTheme="majorHAnsi" w:eastAsiaTheme="majorEastAsia" w:hAnsiTheme="majorHAnsi" w:cstheme="majorBidi"/>
       <w:color w:val="2F5496" w:themeColor="accent1" w:themeShade="BF"/>
-      <w:sz w:val="28"/>
+      <w:sz w:val="32"/>
       <w:szCs w:val="26"/>
     </w:rPr>
   </w:style>
@@ -2159,13 +2433,13 @@
     <w:basedOn w:val="DefaultParagraphFont"/>
     <w:link w:val="Heading3"/>
     <w:uiPriority w:val="9"/>
-    <w:rsid w:val="0082625E"/>
+    <w:rsid w:val="00B052C7"/>
     <w:rPr>
       <w:rFonts w:asciiTheme="majorHAnsi" w:eastAsiaTheme="majorEastAsia" w:hAnsiTheme="majorHAnsi" w:cstheme="majorBidi"/>
+      <w:b/>
       <w:color w:val="1F3763" w:themeColor="accent1" w:themeShade="7F"/>
-      <w:sz w:val="24"/>
+      <w:sz w:val="28"/>
       <w:szCs w:val="24"/>
-      <w:u w:val="single"/>
     </w:rPr>
   </w:style>
   <w:style w:type="character" w:styleId="Hyperlink">
@@ -2298,6 +2572,23 @@
     <w:rPr>
       <w:rFonts w:ascii="Lucida Console" w:hAnsi="Lucida Console"/>
       <w:shd w:val="clear" w:color="auto" w:fill="C9C9C9" w:themeFill="accent3" w:themeFillTint="99"/>
+    </w:rPr>
+  </w:style>
+  <w:style w:type="character" w:customStyle="1" w:styleId="Heading4Char">
+    <w:name w:val="Heading 4 Char"/>
+    <w:basedOn w:val="DefaultParagraphFont"/>
+    <w:link w:val="Heading4"/>
+    <w:uiPriority w:val="9"/>
+    <w:semiHidden/>
+    <w:rsid w:val="00B052C7"/>
+    <w:rPr>
+      <w:rFonts w:asciiTheme="majorHAnsi" w:eastAsiaTheme="majorEastAsia" w:hAnsiTheme="majorHAnsi" w:cstheme="majorBidi"/>
+      <w:b/>
+      <w:i/>
+      <w:iCs/>
+      <w:color w:val="2F5496" w:themeColor="accent1" w:themeShade="BF"/>
+      <w:sz w:val="24"/>
+      <w:u w:val="single"/>
     </w:rPr>
   </w:style>
 </w:styles>

</xml_diff>

<commit_message>
Add PDF for lab docs except lab 2
</commit_message>
<xml_diff>
--- a/labs/lab0/lab0.docx
+++ b/labs/lab0/lab0.docx
@@ -6,6 +6,8 @@
       <w:pPr>
         <w:pStyle w:val="Heading1"/>
       </w:pPr>
+      <w:bookmarkStart w:id="0" w:name="_GoBack"/>
+      <w:bookmarkEnd w:id="0"/>
       <w:r>
         <w:t>Azure Discovery Days 2019</w:t>
       </w:r>
@@ -1309,10 +1311,7 @@
       </w:r>
     </w:p>
     <w:p/>
-    <w:p>
-      <w:bookmarkStart w:id="0" w:name="_GoBack"/>
-      <w:bookmarkEnd w:id="0"/>
-    </w:p>
+    <w:p/>
     <w:sectPr>
       <w:footerReference w:type="default" r:id="rId23"/>
       <w:pgSz w:w="15840" w:h="12240" w:orient="landscape"/>

</xml_diff>